<commit_message>
Update CICD Deployment for Springboot Application(SC).docx
</commit_message>
<xml_diff>
--- a/Phase 5/Phase-4_Assesment/q1_CICD_Deployment_for_Springboot_Application/CICD Deployment for Springboot Application(SC).docx
+++ b/Phase 5/Phase-4_Assesment/q1_CICD_Deployment_for_Springboot_Application/CICD Deployment for Springboot Application(SC).docx
@@ -89,6 +89,9 @@
         <w:keepLines/>
         <w:spacing w:before="40" w:after="0" w:line="256" w:lineRule="auto"/>
         <w:outlineLvl w:val="1"/>
+        <w:rPr>
+          <w:rStyle w:val="Hyperlink"/>
+        </w:rPr>
       </w:pPr>
       <w:hyperlink r:id="rId5" w:history="1">
         <w:r>
@@ -99,6 +102,55 @@
         </w:r>
       </w:hyperlink>
     </w:p>
+    <w:p>
+      <w:pPr>
+        <w:keepNext/>
+        <w:keepLines/>
+        <w:spacing w:before="40" w:after="0" w:line="256" w:lineRule="auto"/>
+        <w:outlineLvl w:val="1"/>
+        <w:rPr>
+          <w:rFonts w:ascii="Calibri Light" w:eastAsia="Times New Roman" w:hAnsi="Calibri Light" w:cs="Times New Roman"/>
+          <w:color w:val="2F5496" w:themeColor="accent1" w:themeShade="BF"/>
+          <w:sz w:val="26"/>
+          <w:szCs w:val="26"/>
+        </w:rPr>
+      </w:pPr>
+      <w:r>
+        <w:rPr>
+          <w:rFonts w:ascii="Calibri Light" w:eastAsia="Times New Roman" w:hAnsi="Calibri Light" w:cs="Times New Roman"/>
+          <w:color w:val="2F5496" w:themeColor="accent1" w:themeShade="BF"/>
+          <w:sz w:val="26"/>
+          <w:szCs w:val="26"/>
+        </w:rPr>
+        <w:t>Docker hub</w:t>
+      </w:r>
+      <w:r>
+        <w:rPr>
+          <w:rFonts w:ascii="Calibri Light" w:eastAsia="Times New Roman" w:hAnsi="Calibri Light" w:cs="Times New Roman"/>
+          <w:color w:val="2F5496" w:themeColor="accent1" w:themeShade="BF"/>
+          <w:sz w:val="26"/>
+          <w:szCs w:val="26"/>
+        </w:rPr>
+        <w:t xml:space="preserve"> Link: </w:t>
+      </w:r>
+    </w:p>
+    <w:p>
+      <w:pPr>
+        <w:keepNext/>
+        <w:keepLines/>
+        <w:spacing w:before="40" w:after="0" w:line="256" w:lineRule="auto"/>
+        <w:outlineLvl w:val="1"/>
+        <w:rPr>
+          <w:rStyle w:val="Hyperlink"/>
+        </w:rPr>
+      </w:pPr>
+      <w:r>
+        <w:rPr>
+          <w:rStyle w:val="Hyperlink"/>
+        </w:rPr>
+        <w:t>https://hub.docker.com/r/tamasjit/springboot-deploy</w:t>
+      </w:r>
+    </w:p>
     <w:bookmarkEnd w:id="0"/>
     <w:p>
       <w:pPr>
@@ -2361,6 +2413,7 @@
           <w:szCs w:val="21"/>
           <w:lang w:val="en-US"/>
         </w:rPr>
+        <w:lastRenderedPageBreak/>
         <w:t xml:space="preserve">        </w:t>
       </w:r>
       <w:proofErr w:type="gramStart"/>
@@ -2559,7 +2612,6 @@
           <w:szCs w:val="21"/>
           <w:lang w:val="en-US"/>
         </w:rPr>
-        <w:lastRenderedPageBreak/>
         <w:t xml:space="preserve">        </w:t>
       </w:r>
       <w:r>
@@ -5772,6 +5824,7 @@
           <w:szCs w:val="21"/>
           <w:lang w:val="en-US"/>
         </w:rPr>
+        <w:lastRenderedPageBreak/>
         <w:t xml:space="preserve">                </w:t>
       </w:r>
       <w:r>
@@ -5922,7 +5975,6 @@
           <w:szCs w:val="21"/>
           <w:lang w:val="en-US"/>
         </w:rPr>
-        <w:lastRenderedPageBreak/>
         <w:t xml:space="preserve">        </w:t>
       </w:r>
       <w:r>
@@ -8861,6 +8913,7 @@
           <w:szCs w:val="21"/>
           <w:lang w:val="en-US"/>
         </w:rPr>
+        <w:lastRenderedPageBreak/>
         <w:t xml:space="preserve">                </w:t>
       </w:r>
       <w:proofErr w:type="spellStart"/>
@@ -8981,7 +9034,6 @@
           <w:szCs w:val="21"/>
           <w:lang w:val="en-US"/>
         </w:rPr>
-        <w:lastRenderedPageBreak/>
         <w:t>         }</w:t>
       </w:r>
     </w:p>
@@ -11155,6 +11207,7 @@
           <w:szCs w:val="21"/>
           <w:lang w:val="en-US"/>
         </w:rPr>
+        <w:lastRenderedPageBreak/>
         <w:t xml:space="preserve">  </w:t>
       </w:r>
       <w:r>
@@ -11533,7 +11586,6 @@
           <w:szCs w:val="21"/>
           <w:lang w:val="en-US"/>
         </w:rPr>
-        <w:lastRenderedPageBreak/>
         <w:t xml:space="preserve">  </w:t>
       </w:r>
       <w:r>
@@ -13257,6 +13309,7 @@
         <w:pStyle w:val="Heading3"/>
       </w:pPr>
       <w:r>
+        <w:lastRenderedPageBreak/>
         <w:t xml:space="preserve">Pull from docker hub and run inside any </w:t>
       </w:r>
       <w:proofErr w:type="spellStart"/>
@@ -13274,6 +13327,9 @@
         <w:spacing w:after="0" w:line="285" w:lineRule="atLeast"/>
       </w:pPr>
       <w:r>
+        <w:rPr>
+          <w:noProof/>
+        </w:rPr>
         <w:drawing>
           <wp:inline distT="0" distB="0" distL="0" distR="0" wp14:anchorId="0A3E2B37" wp14:editId="022FBE05">
             <wp:extent cx="5731510" cy="1704340"/>

</xml_diff>